<commit_message>
update DD quản lý sản phẩm
</commit_message>
<xml_diff>
--- a/Final-Update/[DD] [SaveMyLife]1412503 - Quản lý sản phẩm.docx
+++ b/Final-Update/[DD] [SaveMyLife]1412503 - Quản lý sản phẩm.docx
@@ -227,6 +227,7 @@
         <w:rPr>
           <w:rFonts w:ascii="Times New Roman" w:hAnsi="Times New Roman" w:cs="Times New Roman"/>
           <w:b/>
+          <w:noProof/>
           <w:sz w:val="24"/>
           <w:szCs w:val="24"/>
         </w:rPr>
@@ -241,19 +242,17 @@
         <w:lastRenderedPageBreak/>
         <w:t>Sửa 2 viewmodel: CreatedProductViewModel và ProductDetailViewModel</w:t>
       </w:r>
+    </w:p>
+    <w:p>
       <w:r>
         <w:rPr>
-          <w:rFonts w:ascii="Times New Roman" w:hAnsi="Times New Roman" w:cs="Times New Roman"/>
-          <w:b/>
           <w:noProof/>
-          <w:sz w:val="24"/>
-          <w:szCs w:val="24"/>
         </w:rPr>
         <w:drawing>
           <wp:inline distT="0" distB="0" distL="0" distR="0">
             <wp:extent cx="7172325" cy="4333875"/>
             <wp:effectExtent l="0" t="0" r="9525" b="9525"/>
-            <wp:docPr id="4" name="Picture 4"/>
+            <wp:docPr id="12" name="Picture 12"/>
             <wp:cNvGraphicFramePr>
               <a:graphicFrameLocks xmlns:a="http://schemas.openxmlformats.org/drawingml/2006/main" noChangeAspect="1"/>
             </wp:cNvGraphicFramePr>
@@ -261,7 +260,7 @@
               <a:graphicData uri="http://schemas.openxmlformats.org/drawingml/2006/picture">
                 <pic:pic xmlns:pic="http://schemas.openxmlformats.org/drawingml/2006/picture">
                   <pic:nvPicPr>
-                    <pic:cNvPr id="4" name="CreatedProductViewModel.jpg"/>
+                    <pic:cNvPr id="12" name="createProudctVi.jpg"/>
                     <pic:cNvPicPr/>
                   </pic:nvPicPr>
                   <pic:blipFill>
@@ -291,6 +290,17 @@
           </wp:inline>
         </w:drawing>
       </w:r>
+    </w:p>
+    <w:p>
+      <w:pPr>
+        <w:ind w:left="0" w:firstLine="0"/>
+        <w:rPr>
+          <w:rFonts w:ascii="Times New Roman" w:hAnsi="Times New Roman" w:cs="Times New Roman"/>
+          <w:b/>
+          <w:sz w:val="24"/>
+          <w:szCs w:val="24"/>
+        </w:rPr>
+      </w:pPr>
       <w:r>
         <w:rPr>
           <w:rFonts w:ascii="Times New Roman" w:hAnsi="Times New Roman" w:cs="Times New Roman"/>
@@ -304,7 +314,7 @@
           <wp:inline distT="0" distB="0" distL="0" distR="0">
             <wp:extent cx="7172325" cy="4333875"/>
             <wp:effectExtent l="0" t="0" r="9525" b="9525"/>
-            <wp:docPr id="5" name="Picture 5"/>
+            <wp:docPr id="15" name="Picture 15"/>
             <wp:cNvGraphicFramePr>
               <a:graphicFrameLocks xmlns:a="http://schemas.openxmlformats.org/drawingml/2006/main" noChangeAspect="1"/>
             </wp:cNvGraphicFramePr>
@@ -312,7 +322,7 @@
               <a:graphicData uri="http://schemas.openxmlformats.org/drawingml/2006/picture">
                 <pic:pic xmlns:pic="http://schemas.openxmlformats.org/drawingml/2006/picture">
                   <pic:nvPicPr>
-                    <pic:cNvPr id="5" name="ProductDetailViewModel.jpg"/>
+                    <pic:cNvPr id="15" name="ProductDetail.jpg"/>
                     <pic:cNvPicPr/>
                   </pic:nvPicPr>
                   <pic:blipFill>
@@ -375,17 +385,8 @@
           <w:szCs w:val="24"/>
         </w:rPr>
       </w:pPr>
-    </w:p>
-    <w:p>
-      <w:pPr>
-        <w:ind w:left="0" w:firstLine="0"/>
-        <w:rPr>
-          <w:rFonts w:ascii="Times New Roman" w:hAnsi="Times New Roman" w:cs="Times New Roman"/>
-          <w:b/>
-          <w:sz w:val="24"/>
-          <w:szCs w:val="24"/>
-        </w:rPr>
-      </w:pPr>
+      <w:bookmarkStart w:id="1" w:name="_GoBack"/>
+      <w:bookmarkEnd w:id="1"/>
     </w:p>
     <w:p>
       <w:pPr>
@@ -4403,7 +4404,7 @@
           <w:szCs w:val="24"/>
         </w:rPr>
       </w:pPr>
-      <w:bookmarkStart w:id="1" w:name="_Toc499849143"/>
+      <w:bookmarkStart w:id="2" w:name="_Toc499849143"/>
       <w:r>
         <w:rPr>
           <w:rFonts w:ascii="Times New Roman" w:hAnsi="Times New Roman" w:cs="Times New Roman"/>
@@ -4438,7 +4439,7 @@
         </w:rPr>
         <w:t>Phương thức Add( Product product)</w:t>
       </w:r>
-      <w:bookmarkEnd w:id="1"/>
+      <w:bookmarkEnd w:id="2"/>
     </w:p>
     <w:tbl>
       <w:tblPr>
@@ -4950,7 +4951,7 @@
       </w:tr>
     </w:tbl>
     <w:p>
-      <w:bookmarkStart w:id="2" w:name="_Toc499849144"/>
+      <w:bookmarkStart w:id="3" w:name="_Toc499849144"/>
     </w:p>
     <w:p>
       <w:pPr>
@@ -4975,7 +4976,7 @@
         </w:rPr>
         <w:t>Phương thức Update( Product product)</w:t>
       </w:r>
-      <w:bookmarkEnd w:id="2"/>
+      <w:bookmarkEnd w:id="3"/>
     </w:p>
     <w:tbl>
       <w:tblPr>
@@ -5517,7 +5518,7 @@
           <w:szCs w:val="24"/>
         </w:rPr>
       </w:pPr>
-      <w:bookmarkStart w:id="3" w:name="_Toc499849145"/>
+      <w:bookmarkStart w:id="4" w:name="_Toc499849145"/>
       <w:r>
         <w:rPr>
           <w:rFonts w:cs="Times New Roman"/>
@@ -5558,7 +5559,7 @@
         </w:rPr>
         <w:t>)</w:t>
       </w:r>
-      <w:bookmarkEnd w:id="3"/>
+      <w:bookmarkEnd w:id="4"/>
     </w:p>
     <w:tbl>
       <w:tblPr>
@@ -6106,7 +6107,7 @@
           <w:szCs w:val="24"/>
         </w:rPr>
       </w:pPr>
-      <w:bookmarkStart w:id="4" w:name="_Toc499849146"/>
+      <w:bookmarkStart w:id="5" w:name="_Toc499849146"/>
       <w:r>
         <w:rPr>
           <w:rFonts w:cs="Times New Roman"/>
@@ -6115,7 +6116,7 @@
         </w:rPr>
         <w:t>Phương thức GetAll()</w:t>
       </w:r>
-      <w:bookmarkEnd w:id="4"/>
+      <w:bookmarkEnd w:id="5"/>
     </w:p>
     <w:tbl>
       <w:tblPr>
@@ -8416,16 +8417,7 @@
           <w:sz w:val="24"/>
           <w:szCs w:val="24"/>
         </w:rPr>
-        <w:t xml:space="preserve">p </w:t>
-      </w:r>
-      <w:r>
-        <w:rPr>
-          <w:rFonts w:ascii="Times New Roman" w:hAnsi="Times New Roman" w:cs="Times New Roman"/>
-          <w:b/>
-          <w:sz w:val="24"/>
-          <w:szCs w:val="24"/>
-        </w:rPr>
-        <w:t>Unit</w:t>
+        <w:t>p Unit</w:t>
       </w:r>
       <w:r>
         <w:rPr>
@@ -9026,16 +9018,7 @@
           <w:sz w:val="24"/>
           <w:szCs w:val="24"/>
         </w:rPr>
-        <w:t xml:space="preserve">p </w:t>
-      </w:r>
-      <w:r>
-        <w:rPr>
-          <w:rFonts w:ascii="Times New Roman" w:hAnsi="Times New Roman" w:cs="Times New Roman"/>
-          <w:b/>
-          <w:sz w:val="24"/>
-          <w:szCs w:val="24"/>
-        </w:rPr>
-        <w:t>LogProductService</w:t>
+        <w:t>p LogProductService</w:t>
       </w:r>
     </w:p>
     <w:p>
@@ -9067,15 +9050,7 @@
           <w:sz w:val="24"/>
           <w:szCs w:val="24"/>
         </w:rPr>
-        <w:t xml:space="preserve">c </w:t>
-      </w:r>
-      <w:r>
-        <w:rPr>
-          <w:rFonts w:cs="Times New Roman"/>
-          <w:sz w:val="24"/>
-          <w:szCs w:val="24"/>
-        </w:rPr>
-        <w:t>Add</w:t>
+        <w:t>c Add</w:t>
       </w:r>
       <w:r>
         <w:rPr>
@@ -9638,8 +9613,6 @@
           <w:szCs w:val="24"/>
         </w:rPr>
       </w:pPr>
-      <w:bookmarkStart w:id="5" w:name="_GoBack"/>
-      <w:bookmarkEnd w:id="5"/>
     </w:p>
     <w:sectPr>
       <w:pgSz w:w="15840" w:h="12240" w:orient="landscape"/>
@@ -10301,6 +10274,7 @@
   <w:style w:type="character" w:default="1" w:styleId="DefaultParagraphFont">
     <w:name w:val="Default Paragraph Font"/>
     <w:uiPriority w:val="1"/>
+    <w:semiHidden/>
     <w:unhideWhenUsed/>
   </w:style>
   <w:style w:type="table" w:default="1" w:styleId="TableNormal">

</xml_diff>